<commit_message>
Update USF 2021 Codeathon Team Project Goals Descriptions.docx
</commit_message>
<xml_diff>
--- a/USF 2021 Codeathon Team Project Goals Descriptions.docx
+++ b/USF 2021 Codeathon Team Project Goals Descriptions.docx
@@ -1591,6 +1591,9 @@
     <w:p>
       <w:pPr>
         <w:pStyle w:val="paragraph"/>
+        <w:pBdr>
+          <w:bottom w:val="single" w:sz="4" w:space="1" w:color="auto"/>
+        </w:pBdr>
         <w:spacing w:before="0" w:beforeAutospacing="0" w:after="0" w:afterAutospacing="0"/>
         <w:textAlignment w:val="baseline"/>
         <w:rPr>
@@ -1641,25 +1644,7 @@
           <w:sz w:val="28"/>
           <w:szCs w:val="28"/>
         </w:rPr>
-        <w:t xml:space="preserve"> Cen, Sur\</w:t>
-      </w:r>
-      <w:proofErr w:type="spellStart"/>
-      <w:r>
-        <w:rPr>
-          <w:rFonts w:ascii="Cordia New" w:hAnsi="Cordia New" w:cs="Cordia New"/>
-          <w:sz w:val="28"/>
-          <w:szCs w:val="28"/>
-        </w:rPr>
-        <w:t>endra</w:t>
-      </w:r>
-      <w:proofErr w:type="spellEnd"/>
-      <w:r>
-        <w:rPr>
-          <w:rFonts w:ascii="Cordia New" w:hAnsi="Cordia New" w:cs="Cordia New"/>
-          <w:sz w:val="28"/>
-          <w:szCs w:val="28"/>
-        </w:rPr>
-        <w:t xml:space="preserve"> </w:t>
+        <w:t xml:space="preserve"> Cen, Surendra </w:t>
       </w:r>
       <w:proofErr w:type="spellStart"/>
       <w:r>

</xml_diff>